<commit_message>
did info gain and other changes
</commit_message>
<xml_diff>
--- a/Result offline2.docx
+++ b/Result offline2.docx
@@ -42,26 +42,11 @@
         <w:pStyle w:val="ListParagraph"/>
         <w:numPr>
           <w:ilvl w:val="1"/>
-          <w:numId w:val="1"/>
+          <w:numId w:val="3"/>
         </w:numPr>
       </w:pPr>
       <w:r>
-        <w:t xml:space="preserve">input=1 is for </w:t>
-      </w:r>
-      <w:r>
-        <w:t>Telco</w:t>
-      </w:r>
-      <w:r>
-        <w:t xml:space="preserve"> C</w:t>
-      </w:r>
-      <w:r>
-        <w:t>ustomer</w:t>
-      </w:r>
-      <w:r>
-        <w:t xml:space="preserve"> Churn</w:t>
-      </w:r>
-      <w:r>
-        <w:t xml:space="preserve"> dataset</w:t>
+        <w:t>input=1 is for Telco Customer Churn dataset</w:t>
       </w:r>
     </w:p>
     <w:p>
@@ -69,21 +54,15 @@
         <w:pStyle w:val="ListParagraph"/>
         <w:numPr>
           <w:ilvl w:val="1"/>
-          <w:numId w:val="1"/>
+          <w:numId w:val="3"/>
         </w:numPr>
       </w:pPr>
       <w:r>
-        <w:t xml:space="preserve">input=2 </w:t>
-      </w:r>
-      <w:r>
-        <w:t xml:space="preserve">processes the </w:t>
+        <w:t xml:space="preserve">input=2 processes the </w:t>
       </w:r>
       <w:proofErr w:type="gramStart"/>
       <w:r>
-        <w:t>A</w:t>
-      </w:r>
-      <w:r>
-        <w:t>dult</w:t>
+        <w:t>Adult</w:t>
       </w:r>
       <w:proofErr w:type="gramEnd"/>
       <w:r>
@@ -95,39 +74,194 @@
         <w:pStyle w:val="ListParagraph"/>
         <w:numPr>
           <w:ilvl w:val="1"/>
-          <w:numId w:val="1"/>
+          <w:numId w:val="3"/>
         </w:numPr>
       </w:pPr>
       <w:r>
-        <w:t xml:space="preserve">input=3 </w:t>
-      </w:r>
-      <w:r>
-        <w:t xml:space="preserve">works with </w:t>
-      </w:r>
-      <w:r>
-        <w:t>C</w:t>
-      </w:r>
-      <w:r>
-        <w:t xml:space="preserve">redit </w:t>
-      </w:r>
-      <w:r>
-        <w:t>C</w:t>
-      </w:r>
-      <w:r>
-        <w:t xml:space="preserve">ard </w:t>
-      </w:r>
-      <w:r>
-        <w:t>F</w:t>
-      </w:r>
-      <w:r>
-        <w:t xml:space="preserve">raud </w:t>
-      </w:r>
-      <w:r>
-        <w:t xml:space="preserve">Detection </w:t>
-      </w:r>
-      <w:r>
-        <w:t>dataset.</w:t>
-      </w:r>
+        <w:t>input=3 works with Credit Card Fraud Detection dataset.</w:t>
+      </w:r>
+    </w:p>
+    <w:p>
+      <w:pPr>
+        <w:pStyle w:val="ListParagraph"/>
+        <w:numPr>
+          <w:ilvl w:val="0"/>
+          <w:numId w:val="3"/>
+        </w:numPr>
+        <w:rPr>
+          <w:rFonts w:cstheme="minorHAnsi"/>
+        </w:rPr>
+      </w:pPr>
+      <w:r>
+        <w:t>Feature selection is carried out</w:t>
+      </w:r>
+      <w:r>
+        <w:t xml:space="preserve"> by defaul</w:t>
+      </w:r>
+      <w:r>
+        <w:t>t</w:t>
+      </w:r>
+      <w:r>
+        <w:t xml:space="preserve"> by </w:t>
+      </w:r>
+      <w:r>
+        <w:t xml:space="preserve">correlation analysis in the function </w:t>
+      </w:r>
+      <w:proofErr w:type="spellStart"/>
+      <w:proofErr w:type="gramStart"/>
+      <w:r>
+        <w:rPr>
+          <w:rFonts w:ascii="Consolas" w:hAnsi="Consolas"/>
+        </w:rPr>
+        <w:t>correlationAnalysis</w:t>
+      </w:r>
+      <w:proofErr w:type="spellEnd"/>
+      <w:r>
+        <w:rPr>
+          <w:rFonts w:ascii="Consolas" w:hAnsi="Consolas"/>
+        </w:rPr>
+        <w:t>(</w:t>
+      </w:r>
+      <w:proofErr w:type="spellStart"/>
+      <w:proofErr w:type="gramEnd"/>
+      <w:r>
+        <w:rPr>
+          <w:rFonts w:ascii="Consolas" w:hAnsi="Consolas"/>
+        </w:rPr>
+        <w:t>n_feature_selection</w:t>
+      </w:r>
+      <w:proofErr w:type="spellEnd"/>
+      <w:r>
+        <w:rPr>
+          <w:rFonts w:ascii="Consolas" w:hAnsi="Consolas"/>
+        </w:rPr>
+        <w:t>,</w:t>
+      </w:r>
+      <w:r>
+        <w:rPr>
+          <w:rFonts w:ascii="Consolas" w:hAnsi="Consolas"/>
+        </w:rPr>
+        <w:t xml:space="preserve"> </w:t>
+      </w:r>
+      <w:r>
+        <w:rPr>
+          <w:rFonts w:ascii="Consolas" w:hAnsi="Consolas"/>
+        </w:rPr>
+        <w:t>features,</w:t>
+      </w:r>
+      <w:r>
+        <w:rPr>
+          <w:rFonts w:ascii="Consolas" w:hAnsi="Consolas"/>
+        </w:rPr>
+        <w:t xml:space="preserve"> </w:t>
+      </w:r>
+      <w:r>
+        <w:rPr>
+          <w:rFonts w:ascii="Consolas" w:hAnsi="Consolas"/>
+        </w:rPr>
+        <w:t>target)</w:t>
+      </w:r>
+      <w:r>
+        <w:t xml:space="preserve">. To enable feature selection by </w:t>
+      </w:r>
+      <w:r>
+        <w:t xml:space="preserve">information gain, </w:t>
+      </w:r>
+      <w:r>
+        <w:t>look for</w:t>
+      </w:r>
+      <w:r>
+        <w:t xml:space="preserve"> the comment</w:t>
+      </w:r>
+      <w:r>
+        <w:t xml:space="preserve"> </w:t>
+      </w:r>
+      <w:r>
+        <w:rPr>
+          <w:rFonts w:ascii="Consolas" w:hAnsi="Consolas"/>
+        </w:rPr>
+        <w:t xml:space="preserve">‘# comment out the </w:t>
+      </w:r>
+      <w:r>
+        <w:rPr>
+          <w:rFonts w:ascii="Consolas" w:hAnsi="Consolas"/>
+        </w:rPr>
+        <w:t>following 2 lines for information gain</w:t>
+      </w:r>
+      <w:proofErr w:type="gramStart"/>
+      <w:r>
+        <w:rPr>
+          <w:rFonts w:ascii="Consolas" w:hAnsi="Consolas"/>
+        </w:rPr>
+        <w:t>’</w:t>
+      </w:r>
+      <w:r>
+        <w:rPr>
+          <w:rFonts w:ascii="Consolas" w:hAnsi="Consolas"/>
+        </w:rPr>
+        <w:t xml:space="preserve"> </w:t>
+      </w:r>
+      <w:r>
+        <w:t xml:space="preserve"> </w:t>
+      </w:r>
+      <w:r>
+        <w:t>in</w:t>
+      </w:r>
+      <w:proofErr w:type="gramEnd"/>
+      <w:r>
+        <w:t xml:space="preserve"> the second last block</w:t>
+      </w:r>
+      <w:r>
+        <w:t xml:space="preserve"> and comment out </w:t>
+      </w:r>
+      <w:r>
+        <w:t xml:space="preserve">as it says. At the same time, comment </w:t>
+      </w:r>
+      <w:r>
+        <w:t xml:space="preserve">out the two lines followed by the comment </w:t>
+      </w:r>
+      <w:r>
+        <w:rPr>
+          <w:rFonts w:ascii="Consolas" w:hAnsi="Consolas"/>
+        </w:rPr>
+        <w:t xml:space="preserve">‘# comment out the following 2 lines for </w:t>
+      </w:r>
+      <w:r>
+        <w:rPr>
+          <w:rFonts w:ascii="Consolas" w:hAnsi="Consolas"/>
+        </w:rPr>
+        <w:t xml:space="preserve">correlation </w:t>
+      </w:r>
+      <w:proofErr w:type="gramStart"/>
+      <w:r>
+        <w:rPr>
+          <w:rFonts w:ascii="Consolas" w:hAnsi="Consolas"/>
+        </w:rPr>
+        <w:t>analysis’</w:t>
+      </w:r>
+      <w:proofErr w:type="gramEnd"/>
+      <w:r>
+        <w:rPr>
+          <w:rFonts w:ascii="Consolas" w:hAnsi="Consolas"/>
+        </w:rPr>
+        <w:t xml:space="preserve"> </w:t>
+      </w:r>
+      <w:r>
+        <w:rPr>
+          <w:rFonts w:cstheme="minorHAnsi"/>
+        </w:rPr>
+        <w:t>to turn off information gain.</w:t>
+      </w:r>
+    </w:p>
+    <w:p>
+      <w:pPr>
+        <w:pStyle w:val="ListParagraph"/>
+      </w:pPr>
+    </w:p>
+    <w:p>
+      <w:pPr>
+        <w:pStyle w:val="ListParagraph"/>
+      </w:pPr>
     </w:p>
     <w:p>
       <w:pPr>
@@ -190,17 +324,12 @@
     <w:p/>
     <w:p/>
     <w:p/>
-    <w:p/>
-    <w:p/>
-    <w:p/>
-    <w:p/>
-    <w:p/>
-    <w:p/>
     <w:p>
       <w:pPr>
         <w:pStyle w:val="Heading1"/>
       </w:pPr>
       <w:r>
+        <w:lastRenderedPageBreak/>
         <w:t>Dataset 1:</w:t>
       </w:r>
     </w:p>
@@ -305,7 +434,6 @@
           </w:tcPr>
           <w:p>
             <w:r>
-              <w:lastRenderedPageBreak/>
               <w:t>LR*</w:t>
             </w:r>
           </w:p>
@@ -794,6 +922,9 @@
     </w:p>
     <w:p>
       <w:r>
+        <w:rPr>
+          <w:noProof/>
+        </w:rPr>
         <w:drawing>
           <wp:inline distT="0" distB="0" distL="0" distR="0" wp14:anchorId="520B17B3" wp14:editId="335A2C1E">
             <wp:extent cx="5943600" cy="3380740"/>
@@ -848,6 +979,7 @@
         <w:pStyle w:val="Heading1"/>
       </w:pPr>
       <w:r>
+        <w:lastRenderedPageBreak/>
         <w:t>Dataset 2:</w:t>
       </w:r>
     </w:p>
@@ -1440,7 +1572,9 @@
     </w:p>
     <w:p>
       <w:r>
-        <w:lastRenderedPageBreak/>
+        <w:rPr>
+          <w:noProof/>
+        </w:rPr>
         <w:drawing>
           <wp:inline distT="0" distB="0" distL="0" distR="0" wp14:anchorId="65FC59D1" wp14:editId="2B49B141">
             <wp:extent cx="5943600" cy="3380740"/>
@@ -2076,7 +2210,9 @@
     </w:p>
     <w:p>
       <w:r>
-        <w:lastRenderedPageBreak/>
+        <w:rPr>
+          <w:noProof/>
+        </w:rPr>
         <w:drawing>
           <wp:inline distT="0" distB="0" distL="0" distR="0" wp14:anchorId="324BB5FD" wp14:editId="000E4B52">
             <wp:extent cx="5943600" cy="3376295"/>
@@ -2114,7 +2250,6 @@
         </w:drawing>
       </w:r>
     </w:p>
-    <w:p/>
     <w:sectPr>
       <w:pgSz w:w="12240" w:h="15840"/>
       <w:pgMar w:top="1440" w:right="1440" w:bottom="1440" w:left="1440" w:header="720" w:footer="720" w:gutter="0"/>
@@ -2232,7 +2367,7 @@
         <w:rFonts w:hint="default"/>
       </w:rPr>
     </w:lvl>
-    <w:lvl w:ilvl="1" w:tplc="04090019" w:tentative="1">
+    <w:lvl w:ilvl="1" w:tplc="04090019">
       <w:start w:val="1"/>
       <w:numFmt w:val="lowerLetter"/>
       <w:lvlText w:val="%2."/>

</xml_diff>